<commit_message>
Respecify documentation with default cnorm() values of k = 5, t = 3
</commit_message>
<xml_diff>
--- a/DOCUMENTATION/TOD-cNORM-summary.docx
+++ b/DOCUMENTATION/TOD-cNORM-summary.docx
@@ -1,6 +1,6 @@
 
 <file path=word/document.xml><?xml version="1.0" encoding="utf-8"?>
-<w:document xmlns:wpc="http://schemas.microsoft.com/office/word/2010/wordprocessingCanvas" xmlns:cx="http://schemas.microsoft.com/office/drawing/2014/chartex" xmlns:cx1="http://schemas.microsoft.com/office/drawing/2015/9/8/chartex" xmlns:cx2="http://schemas.microsoft.com/office/drawing/2015/10/21/chartex" xmlns:cx3="http://schemas.microsoft.com/office/drawing/2016/5/9/chartex" xmlns:cx4="http://schemas.microsoft.com/office/drawing/2016/5/10/chartex" xmlns:cx5="http://schemas.microsoft.com/office/drawing/2016/5/11/chartex" xmlns:cx6="http://schemas.microsoft.com/office/drawing/2016/5/12/chartex" xmlns:cx7="http://schemas.microsoft.com/office/drawing/2016/5/13/chartex" xmlns:cx8="http://schemas.microsoft.com/office/drawing/2016/5/14/chartex" xmlns:mc="http://schemas.openxmlformats.org/markup-compatibility/2006" xmlns:aink="http://schemas.microsoft.com/office/drawing/2016/ink" xmlns:am3d="http://schemas.microsoft.com/office/drawing/2017/model3d" xmlns:o="urn:schemas-microsoft-com:office:office" xmlns:r="http://schemas.openxmlformats.org/officeDocument/2006/relationships" xmlns:m="http://schemas.openxmlformats.org/officeDocument/2006/math" xmlns:v="urn:schemas-microsoft-com:vml" xmlns:wp14="http://schemas.microsoft.com/office/word/2010/wordprocessingDrawing" xmlns:wp="http://schemas.openxmlformats.org/drawingml/2006/wordprocessingDrawing" xmlns:w10="urn:schemas-microsoft-com:office:word" xmlns:w="http://schemas.openxmlformats.org/wordprocessingml/2006/main" xmlns:w14="http://schemas.microsoft.com/office/word/2010/wordml" xmlns:w15="http://schemas.microsoft.com/office/word/2012/wordml" xmlns:w16cex="http://schemas.microsoft.com/office/word/2018/wordml/cex" xmlns:w16cid="http://schemas.microsoft.com/office/word/2016/wordml/cid" xmlns:w16="http://schemas.microsoft.com/office/word/2018/wordml" xmlns:w16sdtdh="http://schemas.microsoft.com/office/word/2020/wordml/sdtdatahash" xmlns:w16se="http://schemas.microsoft.com/office/word/2015/wordml/symex" xmlns:wpg="http://schemas.microsoft.com/office/word/2010/wordprocessingGroup" xmlns:wpi="http://schemas.microsoft.com/office/word/2010/wordprocessingInk" xmlns:wne="http://schemas.microsoft.com/office/word/2006/wordml" xmlns:wps="http://schemas.microsoft.com/office/word/2010/wordprocessingShape" mc:Ignorable="w14 w15 w16se w16cid w16 w16cex w16sdtdh wp14">
+<w:document xmlns:wpc="http://schemas.microsoft.com/office/word/2010/wordprocessingCanvas" xmlns:cx="http://schemas.microsoft.com/office/drawing/2014/chartex" xmlns:cx1="http://schemas.microsoft.com/office/drawing/2015/9/8/chartex" xmlns:cx2="http://schemas.microsoft.com/office/drawing/2015/10/21/chartex" xmlns:cx3="http://schemas.microsoft.com/office/drawing/2016/5/9/chartex" xmlns:cx4="http://schemas.microsoft.com/office/drawing/2016/5/10/chartex" xmlns:cx5="http://schemas.microsoft.com/office/drawing/2016/5/11/chartex" xmlns:cx6="http://schemas.microsoft.com/office/drawing/2016/5/12/chartex" xmlns:cx7="http://schemas.microsoft.com/office/drawing/2016/5/13/chartex" xmlns:cx8="http://schemas.microsoft.com/office/drawing/2016/5/14/chartex" xmlns:mc="http://schemas.openxmlformats.org/markup-compatibility/2006" xmlns:aink="http://schemas.microsoft.com/office/drawing/2016/ink" xmlns:am3d="http://schemas.microsoft.com/office/drawing/2017/model3d" xmlns:o="urn:schemas-microsoft-com:office:office" xmlns:oel="http://schemas.microsoft.com/office/2019/extlst" xmlns:r="http://schemas.openxmlformats.org/officeDocument/2006/relationships" xmlns:m="http://schemas.openxmlformats.org/officeDocument/2006/math" xmlns:v="urn:schemas-microsoft-com:vml" xmlns:wp14="http://schemas.microsoft.com/office/word/2010/wordprocessingDrawing" xmlns:wp="http://schemas.openxmlformats.org/drawingml/2006/wordprocessingDrawing" xmlns:w10="urn:schemas-microsoft-com:office:word" xmlns:w="http://schemas.openxmlformats.org/wordprocessingml/2006/main" xmlns:w14="http://schemas.microsoft.com/office/word/2010/wordml" xmlns:w15="http://schemas.microsoft.com/office/word/2012/wordml" xmlns:w16cex="http://schemas.microsoft.com/office/word/2018/wordml/cex" xmlns:w16cid="http://schemas.microsoft.com/office/word/2016/wordml/cid" xmlns:w16="http://schemas.microsoft.com/office/word/2018/wordml" xmlns:w16sdtdh="http://schemas.microsoft.com/office/word/2020/wordml/sdtdatahash" xmlns:w16se="http://schemas.microsoft.com/office/word/2015/wordml/symex" xmlns:wpg="http://schemas.microsoft.com/office/word/2010/wordprocessingGroup" xmlns:wpi="http://schemas.microsoft.com/office/word/2010/wordprocessingInk" xmlns:wne="http://schemas.microsoft.com/office/word/2006/wordml" xmlns:wps="http://schemas.microsoft.com/office/word/2010/wordprocessingShape" mc:Ignorable="w14 w15 w16se w16cid w16 w16cex w16sdtdh wp14">
   <w:body>
     <w:p>
       <w:pPr>
@@ -89,7 +89,7 @@
       </w:r>
       <w:proofErr w:type="gramEnd"/>
       <w:r>
-        <w:t>. Users of the TOD print materials can convert raw scores into standards score</w:t>
+        <w:t>. Users of the TOD print materials can convert raw scores into standard score</w:t>
       </w:r>
       <w:r>
         <w:t>s</w:t>
@@ -492,7 +492,13 @@
         <w:t>k</w:t>
       </w:r>
       <w:r>
-        <w:t>, which is 4 by default</w:t>
+        <w:t xml:space="preserve">, which </w:t>
+      </w:r>
+      <w:r>
+        <w:t>is typically set at 3, 4 or 5</w:t>
+      </w:r>
+      <w:r>
+        <w:t>, depending on certain characteristics of the normative data set</w:t>
       </w:r>
       <w:r>
         <w:t xml:space="preserve">. The Taylor series is thus </w:t>
@@ -1344,6 +1350,88 @@
       </w:r>
     </w:p>
     <w:p/>
+    <w:p>
+      <w:proofErr w:type="spellStart"/>
+      <w:r>
+        <w:t>cNORM</w:t>
+      </w:r>
+      <w:proofErr w:type="spellEnd"/>
+      <w:r>
+        <w:t xml:space="preserve"> has the additional advantage of allowing </w:t>
+      </w:r>
+      <w:r>
+        <w:t>the specification of a post-hoc age stratification scheme</w:t>
+      </w:r>
+      <w:r>
+        <w:t xml:space="preserve"> (i.e., one </w:t>
+      </w:r>
+      <w:r>
+        <w:t xml:space="preserve">that is independent of the age groups that were used </w:t>
+      </w:r>
+      <w:r>
+        <w:t>in the modeling process</w:t>
+      </w:r>
+      <w:r>
+        <w:t>)</w:t>
+      </w:r>
+      <w:r>
+        <w:t>. Because the modeled relationship between age, location and raw score is a continuous function</w:t>
+      </w:r>
+      <w:r>
+        <w:t xml:space="preserve"> over chronological age</w:t>
+      </w:r>
+      <w:r>
+        <w:t xml:space="preserve">, the </w:t>
+      </w:r>
+      <w:r>
+        <w:t>raw</w:t>
+      </w:r>
+      <w:r>
+        <w:t>-to-standard score mapping can be generated at any point along the age continuum</w:t>
+      </w:r>
+      <w:r>
+        <w:t xml:space="preserve">, </w:t>
+      </w:r>
+      <w:r>
+        <w:t xml:space="preserve">theoretically </w:t>
+      </w:r>
+      <w:r>
+        <w:t>with any level of precision</w:t>
+      </w:r>
+      <w:r>
+        <w:t>, even down to a single day.</w:t>
+      </w:r>
+      <w:r>
+        <w:t xml:space="preserve"> This permits the </w:t>
+      </w:r>
+      <w:r>
+        <w:t>test developer to impose a stratification scheme on the</w:t>
+      </w:r>
+      <w:r>
+        <w:t xml:space="preserve"> </w:t>
+      </w:r>
+      <w:r>
+        <w:t xml:space="preserve">published </w:t>
+      </w:r>
+      <w:r>
+        <w:t>raw-to-standard</w:t>
+      </w:r>
+      <w:r>
+        <w:t>-</w:t>
+      </w:r>
+      <w:r>
+        <w:t xml:space="preserve">score lookup tables (e.g., </w:t>
+      </w:r>
+      <w:r>
+        <w:t xml:space="preserve">at three-month intervals within each age year) that best suits the intended </w:t>
+      </w:r>
+      <w:r>
+        <w:t>clinical</w:t>
+      </w:r>
+      <w:r>
+        <w:t xml:space="preserve"> application of the test.</w:t>
+      </w:r>
+    </w:p>
     <w:p/>
     <w:p>
       <w:pPr>
@@ -1397,7 +1485,7 @@
 </file>
 
 <file path=word/numbering.xml><?xml version="1.0" encoding="utf-8"?>
-<w:numbering xmlns:wpc="http://schemas.microsoft.com/office/word/2010/wordprocessingCanvas" xmlns:cx="http://schemas.microsoft.com/office/drawing/2014/chartex" xmlns:cx1="http://schemas.microsoft.com/office/drawing/2015/9/8/chartex" xmlns:cx2="http://schemas.microsoft.com/office/drawing/2015/10/21/chartex" xmlns:cx3="http://schemas.microsoft.com/office/drawing/2016/5/9/chartex" xmlns:cx4="http://schemas.microsoft.com/office/drawing/2016/5/10/chartex" xmlns:cx5="http://schemas.microsoft.com/office/drawing/2016/5/11/chartex" xmlns:cx6="http://schemas.microsoft.com/office/drawing/2016/5/12/chartex" xmlns:cx7="http://schemas.microsoft.com/office/drawing/2016/5/13/chartex" xmlns:cx8="http://schemas.microsoft.com/office/drawing/2016/5/14/chartex" xmlns:mc="http://schemas.openxmlformats.org/markup-compatibility/2006" xmlns:aink="http://schemas.microsoft.com/office/drawing/2016/ink" xmlns:am3d="http://schemas.microsoft.com/office/drawing/2017/model3d" xmlns:o="urn:schemas-microsoft-com:office:office" xmlns:r="http://schemas.openxmlformats.org/officeDocument/2006/relationships" xmlns:m="http://schemas.openxmlformats.org/officeDocument/2006/math" xmlns:v="urn:schemas-microsoft-com:vml" xmlns:wp14="http://schemas.microsoft.com/office/word/2010/wordprocessingDrawing" xmlns:wp="http://schemas.openxmlformats.org/drawingml/2006/wordprocessingDrawing" xmlns:w10="urn:schemas-microsoft-com:office:word" xmlns:w="http://schemas.openxmlformats.org/wordprocessingml/2006/main" xmlns:w14="http://schemas.microsoft.com/office/word/2010/wordml" xmlns:w15="http://schemas.microsoft.com/office/word/2012/wordml" xmlns:w16cex="http://schemas.microsoft.com/office/word/2018/wordml/cex" xmlns:w16cid="http://schemas.microsoft.com/office/word/2016/wordml/cid" xmlns:w16="http://schemas.microsoft.com/office/word/2018/wordml" xmlns:w16sdtdh="http://schemas.microsoft.com/office/word/2020/wordml/sdtdatahash" xmlns:w16se="http://schemas.microsoft.com/office/word/2015/wordml/symex" xmlns:wpg="http://schemas.microsoft.com/office/word/2010/wordprocessingGroup" xmlns:wpi="http://schemas.microsoft.com/office/word/2010/wordprocessingInk" xmlns:wne="http://schemas.microsoft.com/office/word/2006/wordml" xmlns:wps="http://schemas.microsoft.com/office/word/2010/wordprocessingShape" mc:Ignorable="w14 w15 w16se w16cid w16 w16cex w16sdtdh wp14">
+<w:numbering xmlns:wpc="http://schemas.microsoft.com/office/word/2010/wordprocessingCanvas" xmlns:cx="http://schemas.microsoft.com/office/drawing/2014/chartex" xmlns:cx1="http://schemas.microsoft.com/office/drawing/2015/9/8/chartex" xmlns:cx2="http://schemas.microsoft.com/office/drawing/2015/10/21/chartex" xmlns:cx3="http://schemas.microsoft.com/office/drawing/2016/5/9/chartex" xmlns:cx4="http://schemas.microsoft.com/office/drawing/2016/5/10/chartex" xmlns:cx5="http://schemas.microsoft.com/office/drawing/2016/5/11/chartex" xmlns:cx6="http://schemas.microsoft.com/office/drawing/2016/5/12/chartex" xmlns:cx7="http://schemas.microsoft.com/office/drawing/2016/5/13/chartex" xmlns:cx8="http://schemas.microsoft.com/office/drawing/2016/5/14/chartex" xmlns:mc="http://schemas.openxmlformats.org/markup-compatibility/2006" xmlns:aink="http://schemas.microsoft.com/office/drawing/2016/ink" xmlns:am3d="http://schemas.microsoft.com/office/drawing/2017/model3d" xmlns:o="urn:schemas-microsoft-com:office:office" xmlns:oel="http://schemas.microsoft.com/office/2019/extlst" xmlns:r="http://schemas.openxmlformats.org/officeDocument/2006/relationships" xmlns:m="http://schemas.openxmlformats.org/officeDocument/2006/math" xmlns:v="urn:schemas-microsoft-com:vml" xmlns:wp14="http://schemas.microsoft.com/office/word/2010/wordprocessingDrawing" xmlns:wp="http://schemas.openxmlformats.org/drawingml/2006/wordprocessingDrawing" xmlns:w10="urn:schemas-microsoft-com:office:word" xmlns:w="http://schemas.openxmlformats.org/wordprocessingml/2006/main" xmlns:w14="http://schemas.microsoft.com/office/word/2010/wordml" xmlns:w15="http://schemas.microsoft.com/office/word/2012/wordml" xmlns:w16cex="http://schemas.microsoft.com/office/word/2018/wordml/cex" xmlns:w16cid="http://schemas.microsoft.com/office/word/2016/wordml/cid" xmlns:w16="http://schemas.microsoft.com/office/word/2018/wordml" xmlns:w16sdtdh="http://schemas.microsoft.com/office/word/2020/wordml/sdtdatahash" xmlns:w16se="http://schemas.microsoft.com/office/word/2015/wordml/symex" xmlns:wpg="http://schemas.microsoft.com/office/word/2010/wordprocessingGroup" xmlns:wpi="http://schemas.microsoft.com/office/word/2010/wordprocessingInk" xmlns:wne="http://schemas.microsoft.com/office/word/2006/wordml" xmlns:wps="http://schemas.microsoft.com/office/word/2010/wordprocessingShape" mc:Ignorable="w14 w15 w16se w16cid w16 w16cex w16sdtdh wp14">
   <w:abstractNum w:abstractNumId="0" w15:restartNumberingAfterBreak="0">
     <w:nsid w:val="00000001"/>
     <w:multiLevelType w:val="hybridMultilevel"/>

</xml_diff>